<commit_message>
edits based on reviews + design realization of Add favorite dish, probably redundant???
</commit_message>
<xml_diff>
--- a/Docs/Архитектурный документ.docx
+++ b/Docs/Архитектурный документ.docx
@@ -1,6 +1,6 @@
 
 <file path=word/document.xml><?xml version="1.0" encoding="utf-8"?>
-<w:document xmlns:wpc="http://schemas.microsoft.com/office/word/2010/wordprocessingCanvas" xmlns:cx="http://schemas.microsoft.com/office/drawing/2014/chartex" xmlns:cx1="http://schemas.microsoft.com/office/drawing/2015/9/8/chartex" xmlns:cx2="http://schemas.microsoft.com/office/drawing/2015/10/21/chartex" xmlns:cx3="http://schemas.microsoft.com/office/drawing/2016/5/9/chartex" xmlns:cx4="http://schemas.microsoft.com/office/drawing/2016/5/10/chartex" xmlns:cx5="http://schemas.microsoft.com/office/drawing/2016/5/11/chartex" xmlns:cx6="http://schemas.microsoft.com/office/drawing/2016/5/12/chartex" xmlns:cx7="http://schemas.microsoft.com/office/drawing/2016/5/13/chartex" xmlns:cx8="http://schemas.microsoft.com/office/drawing/2016/5/14/chartex" xmlns:mc="http://schemas.openxmlformats.org/markup-compatibility/2006" xmlns:aink="http://schemas.microsoft.com/office/drawing/2016/ink" xmlns:am3d="http://schemas.microsoft.com/office/drawing/2017/model3d" xmlns:o="urn:schemas-microsoft-com:office:office" xmlns:r="http://schemas.openxmlformats.org/officeDocument/2006/relationships" xmlns:m="http://schemas.openxmlformats.org/officeDocument/2006/math" xmlns:v="urn:schemas-microsoft-com:vml" xmlns:wp14="http://schemas.microsoft.com/office/word/2010/wordprocessingDrawing" xmlns:wp="http://schemas.openxmlformats.org/drawingml/2006/wordprocessingDrawing" xmlns:w10="urn:schemas-microsoft-com:office:word" xmlns:w="http://schemas.openxmlformats.org/wordprocessingml/2006/main" xmlns:w14="http://schemas.microsoft.com/office/word/2010/wordml" xmlns:w15="http://schemas.microsoft.com/office/word/2012/wordml" xmlns:w16cid="http://schemas.microsoft.com/office/word/2016/wordml/cid" xmlns:w16se="http://schemas.microsoft.com/office/word/2015/wordml/symex" xmlns:wpg="http://schemas.microsoft.com/office/word/2010/wordprocessingGroup" xmlns:wpi="http://schemas.microsoft.com/office/word/2010/wordprocessingInk" xmlns:wne="http://schemas.microsoft.com/office/word/2006/wordml" xmlns:wps="http://schemas.microsoft.com/office/word/2010/wordprocessingShape" mc:Ignorable="w14 w15 w16se w16cid wp14">
+<w:document xmlns:wpc="http://schemas.microsoft.com/office/word/2010/wordprocessingCanvas" xmlns:mc="http://schemas.openxmlformats.org/markup-compatibility/2006" xmlns:o="urn:schemas-microsoft-com:office:office" xmlns:r="http://schemas.openxmlformats.org/officeDocument/2006/relationships" xmlns:m="http://schemas.openxmlformats.org/officeDocument/2006/math" xmlns:v="urn:schemas-microsoft-com:vml" xmlns:wp14="http://schemas.microsoft.com/office/word/2010/wordprocessingDrawing" xmlns:wp="http://schemas.openxmlformats.org/drawingml/2006/wordprocessingDrawing" xmlns:w10="urn:schemas-microsoft-com:office:word" xmlns:w="http://schemas.openxmlformats.org/wordprocessingml/2006/main" xmlns:w14="http://schemas.microsoft.com/office/word/2010/wordml" xmlns:w15="http://schemas.microsoft.com/office/word/2012/wordml" xmlns:wpg="http://schemas.microsoft.com/office/word/2010/wordprocessingGroup" xmlns:wpi="http://schemas.microsoft.com/office/word/2010/wordprocessingInk" xmlns:wne="http://schemas.microsoft.com/office/word/2006/wordml" xmlns:wps="http://schemas.microsoft.com/office/word/2010/wordprocessingShape" mc:Ignorable="w14 w15 wp14">
   <w:body>
     <w:p>
       <w:pPr>
@@ -1347,6 +1347,8 @@
         </w:rPr>
         <w:t>Решение</w:t>
       </w:r>
+      <w:bookmarkStart w:id="0" w:name="_GoBack"/>
+      <w:bookmarkEnd w:id="0"/>
     </w:p>
     <w:p>
       <w:pPr>
@@ -1749,6 +1751,7 @@
         <w:rPr>
           <w:rFonts w:ascii="Times New Roman" w:hAnsi="Times New Roman" w:cs="Times New Roman"/>
           <w:noProof/>
+          <w:lang w:eastAsia="ru-RU" w:bidi="ar-SA"/>
         </w:rPr>
         <w:drawing>
           <wp:inline distT="0" distB="0" distL="0" distR="0">
@@ -1987,6 +1990,7 @@
         <w:rPr>
           <w:rFonts w:ascii="Times New Roman" w:hAnsi="Times New Roman" w:cs="Times New Roman"/>
           <w:noProof/>
+          <w:lang w:eastAsia="ru-RU" w:bidi="ar-SA"/>
         </w:rPr>
         <w:drawing>
           <wp:inline distT="0" distB="0" distL="0" distR="0">
@@ -2030,8 +2034,6 @@
           </wp:inline>
         </w:drawing>
       </w:r>
-      <w:bookmarkStart w:id="0" w:name="_GoBack"/>
-      <w:bookmarkEnd w:id="0"/>
     </w:p>
     <w:p>
       <w:pPr>
@@ -2282,7 +2284,7 @@
         <w:rPr>
           <w:rFonts w:ascii="Times New Roman" w:hAnsi="Times New Roman" w:cs="Times New Roman"/>
           <w:noProof/>
-          <w:lang w:val="en-US"/>
+          <w:lang w:eastAsia="ru-RU" w:bidi="ar-SA"/>
         </w:rPr>
         <w:lastRenderedPageBreak/>
         <w:drawing>
@@ -2418,21 +2420,7 @@
         <w:rPr>
           <w:rFonts w:ascii="Times New Roman" w:hAnsi="Times New Roman" w:cs="Times New Roman"/>
         </w:rPr>
-        <w:t xml:space="preserve">. </w:t>
-      </w:r>
-      <w:proofErr w:type="gramStart"/>
-      <w:r>
-        <w:rPr>
-          <w:rFonts w:ascii="Times New Roman" w:hAnsi="Times New Roman" w:cs="Times New Roman"/>
-        </w:rPr>
-        <w:t>Для установки,</w:t>
-      </w:r>
-      <w:proofErr w:type="gramEnd"/>
-      <w:r>
-        <w:rPr>
-          <w:rFonts w:ascii="Times New Roman" w:hAnsi="Times New Roman" w:cs="Times New Roman"/>
-        </w:rPr>
-        <w:t xml:space="preserve"> необходимо скачать приложение и магазина, соответствующего операционной системы устройст</w:t>
+        <w:t>. Для установки, необходимо скачать приложение и магазина, соответствующего операционной системы устройст</w:t>
       </w:r>
       <w:r>
         <w:rPr>
@@ -2585,7 +2573,21 @@
         <w:rPr>
           <w:rFonts w:ascii="Times New Roman" w:hAnsi="Times New Roman" w:cs="Times New Roman"/>
         </w:rPr>
-        <w:t xml:space="preserve"> с помощью фреймворка </w:t>
+        <w:t xml:space="preserve"> с помощью </w:t>
+      </w:r>
+      <w:proofErr w:type="spellStart"/>
+      <w:r>
+        <w:rPr>
+          <w:rFonts w:ascii="Times New Roman" w:hAnsi="Times New Roman" w:cs="Times New Roman"/>
+        </w:rPr>
+        <w:t>фреймворка</w:t>
+      </w:r>
+      <w:proofErr w:type="spellEnd"/>
+      <w:r>
+        <w:rPr>
+          <w:rFonts w:ascii="Times New Roman" w:hAnsi="Times New Roman" w:cs="Times New Roman"/>
+        </w:rPr>
+        <w:t xml:space="preserve"> </w:t>
       </w:r>
       <w:r>
         <w:rPr>
@@ -2790,7 +2792,19 @@
         <w:rPr>
           <w:rFonts w:ascii="Times New Roman" w:hAnsi="Times New Roman" w:cs="Times New Roman"/>
         </w:rPr>
-        <w:t>Путем нагрузочного тестирования было проверено, что сервера системы выдерживают описанную в п. 6.11.1. нагрузку.</w:t>
+        <w:t>Путем нагрузочного тестирования было проверено, что сервера системы</w:t>
+      </w:r>
+      <w:r>
+        <w:rPr>
+          <w:rFonts w:ascii="Times New Roman" w:hAnsi="Times New Roman" w:cs="Times New Roman"/>
+        </w:rPr>
+        <w:t xml:space="preserve"> выдерживают описанную в п. 6.7</w:t>
+      </w:r>
+      <w:r>
+        <w:rPr>
+          <w:rFonts w:ascii="Times New Roman" w:hAnsi="Times New Roman" w:cs="Times New Roman"/>
+        </w:rPr>
+        <w:t>.1. нагрузку.</w:t>
       </w:r>
       <w:r>
         <w:rPr>
@@ -3251,7 +3265,7 @@
 </file>
 
 <file path=word/endnotes.xml><?xml version="1.0" encoding="utf-8"?>
-<w:endnotes xmlns:wpc="http://schemas.microsoft.com/office/word/2010/wordprocessingCanvas" xmlns:cx="http://schemas.microsoft.com/office/drawing/2014/chartex" xmlns:cx1="http://schemas.microsoft.com/office/drawing/2015/9/8/chartex" xmlns:cx2="http://schemas.microsoft.com/office/drawing/2015/10/21/chartex" xmlns:cx3="http://schemas.microsoft.com/office/drawing/2016/5/9/chartex" xmlns:cx4="http://schemas.microsoft.com/office/drawing/2016/5/10/chartex" xmlns:cx5="http://schemas.microsoft.com/office/drawing/2016/5/11/chartex" xmlns:cx6="http://schemas.microsoft.com/office/drawing/2016/5/12/chartex" xmlns:cx7="http://schemas.microsoft.com/office/drawing/2016/5/13/chartex" xmlns:cx8="http://schemas.microsoft.com/office/drawing/2016/5/14/chartex" xmlns:mc="http://schemas.openxmlformats.org/markup-compatibility/2006" xmlns:aink="http://schemas.microsoft.com/office/drawing/2016/ink" xmlns:am3d="http://schemas.microsoft.com/office/drawing/2017/model3d" xmlns:o="urn:schemas-microsoft-com:office:office" xmlns:r="http://schemas.openxmlformats.org/officeDocument/2006/relationships" xmlns:m="http://schemas.openxmlformats.org/officeDocument/2006/math" xmlns:v="urn:schemas-microsoft-com:vml" xmlns:wp14="http://schemas.microsoft.com/office/word/2010/wordprocessingDrawing" xmlns:wp="http://schemas.openxmlformats.org/drawingml/2006/wordprocessingDrawing" xmlns:w10="urn:schemas-microsoft-com:office:word" xmlns:w="http://schemas.openxmlformats.org/wordprocessingml/2006/main" xmlns:w14="http://schemas.microsoft.com/office/word/2010/wordml" xmlns:w15="http://schemas.microsoft.com/office/word/2012/wordml" xmlns:w16cid="http://schemas.microsoft.com/office/word/2016/wordml/cid" xmlns:w16se="http://schemas.microsoft.com/office/word/2015/wordml/symex" xmlns:wpg="http://schemas.microsoft.com/office/word/2010/wordprocessingGroup" xmlns:wpi="http://schemas.microsoft.com/office/word/2010/wordprocessingInk" xmlns:wne="http://schemas.microsoft.com/office/word/2006/wordml" xmlns:wps="http://schemas.microsoft.com/office/word/2010/wordprocessingShape" mc:Ignorable="w14 w15 w16se w16cid wp14">
+<w:endnotes xmlns:wpc="http://schemas.microsoft.com/office/word/2010/wordprocessingCanvas" xmlns:mc="http://schemas.openxmlformats.org/markup-compatibility/2006" xmlns:o="urn:schemas-microsoft-com:office:office" xmlns:r="http://schemas.openxmlformats.org/officeDocument/2006/relationships" xmlns:m="http://schemas.openxmlformats.org/officeDocument/2006/math" xmlns:v="urn:schemas-microsoft-com:vml" xmlns:wp14="http://schemas.microsoft.com/office/word/2010/wordprocessingDrawing" xmlns:wp="http://schemas.openxmlformats.org/drawingml/2006/wordprocessingDrawing" xmlns:w10="urn:schemas-microsoft-com:office:word" xmlns:w="http://schemas.openxmlformats.org/wordprocessingml/2006/main" xmlns:w14="http://schemas.microsoft.com/office/word/2010/wordml" xmlns:w15="http://schemas.microsoft.com/office/word/2012/wordml" xmlns:wpg="http://schemas.microsoft.com/office/word/2010/wordprocessingGroup" xmlns:wpi="http://schemas.microsoft.com/office/word/2010/wordprocessingInk" xmlns:wne="http://schemas.microsoft.com/office/word/2006/wordml" xmlns:wps="http://schemas.microsoft.com/office/word/2010/wordprocessingShape" mc:Ignorable="w14 w15 wp14">
   <w:endnote w:type="separator" w:id="-1">
     <w:p>
       <w:pPr>
@@ -3280,7 +3294,7 @@
 </file>
 
 <file path=word/footer1.xml><?xml version="1.0" encoding="utf-8"?>
-<w:ftr xmlns:wpc="http://schemas.microsoft.com/office/word/2010/wordprocessingCanvas" xmlns:cx="http://schemas.microsoft.com/office/drawing/2014/chartex" xmlns:cx1="http://schemas.microsoft.com/office/drawing/2015/9/8/chartex" xmlns:cx2="http://schemas.microsoft.com/office/drawing/2015/10/21/chartex" xmlns:cx3="http://schemas.microsoft.com/office/drawing/2016/5/9/chartex" xmlns:cx4="http://schemas.microsoft.com/office/drawing/2016/5/10/chartex" xmlns:cx5="http://schemas.microsoft.com/office/drawing/2016/5/11/chartex" xmlns:cx6="http://schemas.microsoft.com/office/drawing/2016/5/12/chartex" xmlns:cx7="http://schemas.microsoft.com/office/drawing/2016/5/13/chartex" xmlns:cx8="http://schemas.microsoft.com/office/drawing/2016/5/14/chartex" xmlns:mc="http://schemas.openxmlformats.org/markup-compatibility/2006" xmlns:aink="http://schemas.microsoft.com/office/drawing/2016/ink" xmlns:am3d="http://schemas.microsoft.com/office/drawing/2017/model3d" xmlns:o="urn:schemas-microsoft-com:office:office" xmlns:r="http://schemas.openxmlformats.org/officeDocument/2006/relationships" xmlns:m="http://schemas.openxmlformats.org/officeDocument/2006/math" xmlns:v="urn:schemas-microsoft-com:vml" xmlns:wp14="http://schemas.microsoft.com/office/word/2010/wordprocessingDrawing" xmlns:wp="http://schemas.openxmlformats.org/drawingml/2006/wordprocessingDrawing" xmlns:w10="urn:schemas-microsoft-com:office:word" xmlns:w="http://schemas.openxmlformats.org/wordprocessingml/2006/main" xmlns:w14="http://schemas.microsoft.com/office/word/2010/wordml" xmlns:w15="http://schemas.microsoft.com/office/word/2012/wordml" xmlns:w16cid="http://schemas.microsoft.com/office/word/2016/wordml/cid" xmlns:w16se="http://schemas.microsoft.com/office/word/2015/wordml/symex" xmlns:wpg="http://schemas.microsoft.com/office/word/2010/wordprocessingGroup" xmlns:wpi="http://schemas.microsoft.com/office/word/2010/wordprocessingInk" xmlns:wne="http://schemas.microsoft.com/office/word/2006/wordml" xmlns:wps="http://schemas.microsoft.com/office/word/2010/wordprocessingShape" mc:Ignorable="w14 w15 w16se w16cid wp14">
+<w:ftr xmlns:wpc="http://schemas.microsoft.com/office/word/2010/wordprocessingCanvas" xmlns:mc="http://schemas.openxmlformats.org/markup-compatibility/2006" xmlns:o="urn:schemas-microsoft-com:office:office" xmlns:r="http://schemas.openxmlformats.org/officeDocument/2006/relationships" xmlns:m="http://schemas.openxmlformats.org/officeDocument/2006/math" xmlns:v="urn:schemas-microsoft-com:vml" xmlns:wp14="http://schemas.microsoft.com/office/word/2010/wordprocessingDrawing" xmlns:wp="http://schemas.openxmlformats.org/drawingml/2006/wordprocessingDrawing" xmlns:w10="urn:schemas-microsoft-com:office:word" xmlns:w="http://schemas.openxmlformats.org/wordprocessingml/2006/main" xmlns:w14="http://schemas.microsoft.com/office/word/2010/wordml" xmlns:w15="http://schemas.microsoft.com/office/word/2012/wordml" xmlns:wpg="http://schemas.microsoft.com/office/word/2010/wordprocessingGroup" xmlns:wpi="http://schemas.microsoft.com/office/word/2010/wordprocessingInk" xmlns:wne="http://schemas.microsoft.com/office/word/2006/wordml" xmlns:wps="http://schemas.microsoft.com/office/word/2010/wordprocessingShape" mc:Ignorable="w14 w15 wp14">
   <w:p>
     <w:pPr>
       <w:pStyle w:val="a7"/>
@@ -3307,7 +3321,7 @@
         <w:rFonts w:hint="eastAsia"/>
         <w:noProof/>
       </w:rPr>
-      <w:t>4</w:t>
+      <w:t>6</w:t>
     </w:r>
     <w:r>
       <w:fldChar w:fldCharType="end"/>
@@ -3335,7 +3349,7 @@
         <w:rFonts w:hint="eastAsia"/>
         <w:noProof/>
       </w:rPr>
-      <w:t>7</w:t>
+      <w:t>10</w:t>
     </w:r>
     <w:r>
       <w:fldChar w:fldCharType="end"/>
@@ -3345,7 +3359,7 @@
 </file>
 
 <file path=word/footnotes.xml><?xml version="1.0" encoding="utf-8"?>
-<w:footnotes xmlns:wpc="http://schemas.microsoft.com/office/word/2010/wordprocessingCanvas" xmlns:cx="http://schemas.microsoft.com/office/drawing/2014/chartex" xmlns:cx1="http://schemas.microsoft.com/office/drawing/2015/9/8/chartex" xmlns:cx2="http://schemas.microsoft.com/office/drawing/2015/10/21/chartex" xmlns:cx3="http://schemas.microsoft.com/office/drawing/2016/5/9/chartex" xmlns:cx4="http://schemas.microsoft.com/office/drawing/2016/5/10/chartex" xmlns:cx5="http://schemas.microsoft.com/office/drawing/2016/5/11/chartex" xmlns:cx6="http://schemas.microsoft.com/office/drawing/2016/5/12/chartex" xmlns:cx7="http://schemas.microsoft.com/office/drawing/2016/5/13/chartex" xmlns:cx8="http://schemas.microsoft.com/office/drawing/2016/5/14/chartex" xmlns:mc="http://schemas.openxmlformats.org/markup-compatibility/2006" xmlns:aink="http://schemas.microsoft.com/office/drawing/2016/ink" xmlns:am3d="http://schemas.microsoft.com/office/drawing/2017/model3d" xmlns:o="urn:schemas-microsoft-com:office:office" xmlns:r="http://schemas.openxmlformats.org/officeDocument/2006/relationships" xmlns:m="http://schemas.openxmlformats.org/officeDocument/2006/math" xmlns:v="urn:schemas-microsoft-com:vml" xmlns:wp14="http://schemas.microsoft.com/office/word/2010/wordprocessingDrawing" xmlns:wp="http://schemas.openxmlformats.org/drawingml/2006/wordprocessingDrawing" xmlns:w10="urn:schemas-microsoft-com:office:word" xmlns:w="http://schemas.openxmlformats.org/wordprocessingml/2006/main" xmlns:w14="http://schemas.microsoft.com/office/word/2010/wordml" xmlns:w15="http://schemas.microsoft.com/office/word/2012/wordml" xmlns:w16cid="http://schemas.microsoft.com/office/word/2016/wordml/cid" xmlns:w16se="http://schemas.microsoft.com/office/word/2015/wordml/symex" xmlns:wpg="http://schemas.microsoft.com/office/word/2010/wordprocessingGroup" xmlns:wpi="http://schemas.microsoft.com/office/word/2010/wordprocessingInk" xmlns:wne="http://schemas.microsoft.com/office/word/2006/wordml" xmlns:wps="http://schemas.microsoft.com/office/word/2010/wordprocessingShape" mc:Ignorable="w14 w15 w16se w16cid wp14">
+<w:footnotes xmlns:wpc="http://schemas.microsoft.com/office/word/2010/wordprocessingCanvas" xmlns:mc="http://schemas.openxmlformats.org/markup-compatibility/2006" xmlns:o="urn:schemas-microsoft-com:office:office" xmlns:r="http://schemas.openxmlformats.org/officeDocument/2006/relationships" xmlns:m="http://schemas.openxmlformats.org/officeDocument/2006/math" xmlns:v="urn:schemas-microsoft-com:vml" xmlns:wp14="http://schemas.microsoft.com/office/word/2010/wordprocessingDrawing" xmlns:wp="http://schemas.openxmlformats.org/drawingml/2006/wordprocessingDrawing" xmlns:w10="urn:schemas-microsoft-com:office:word" xmlns:w="http://schemas.openxmlformats.org/wordprocessingml/2006/main" xmlns:w14="http://schemas.microsoft.com/office/word/2010/wordml" xmlns:w15="http://schemas.microsoft.com/office/word/2012/wordml" xmlns:wpg="http://schemas.microsoft.com/office/word/2010/wordprocessingGroup" xmlns:wpi="http://schemas.microsoft.com/office/word/2010/wordprocessingInk" xmlns:wne="http://schemas.microsoft.com/office/word/2006/wordml" xmlns:wps="http://schemas.microsoft.com/office/word/2010/wordprocessingShape" mc:Ignorable="w14 w15 wp14">
   <w:footnote w:type="separator" w:id="-1">
     <w:p>
       <w:pPr>
@@ -3374,7 +3388,7 @@
 </file>
 
 <file path=word/header1.xml><?xml version="1.0" encoding="utf-8"?>
-<w:hdr xmlns:wpc="http://schemas.microsoft.com/office/word/2010/wordprocessingCanvas" xmlns:cx="http://schemas.microsoft.com/office/drawing/2014/chartex" xmlns:cx1="http://schemas.microsoft.com/office/drawing/2015/9/8/chartex" xmlns:cx2="http://schemas.microsoft.com/office/drawing/2015/10/21/chartex" xmlns:cx3="http://schemas.microsoft.com/office/drawing/2016/5/9/chartex" xmlns:cx4="http://schemas.microsoft.com/office/drawing/2016/5/10/chartex" xmlns:cx5="http://schemas.microsoft.com/office/drawing/2016/5/11/chartex" xmlns:cx6="http://schemas.microsoft.com/office/drawing/2016/5/12/chartex" xmlns:cx7="http://schemas.microsoft.com/office/drawing/2016/5/13/chartex" xmlns:cx8="http://schemas.microsoft.com/office/drawing/2016/5/14/chartex" xmlns:mc="http://schemas.openxmlformats.org/markup-compatibility/2006" xmlns:aink="http://schemas.microsoft.com/office/drawing/2016/ink" xmlns:am3d="http://schemas.microsoft.com/office/drawing/2017/model3d" xmlns:o="urn:schemas-microsoft-com:office:office" xmlns:r="http://schemas.openxmlformats.org/officeDocument/2006/relationships" xmlns:m="http://schemas.openxmlformats.org/officeDocument/2006/math" xmlns:v="urn:schemas-microsoft-com:vml" xmlns:wp14="http://schemas.microsoft.com/office/word/2010/wordprocessingDrawing" xmlns:wp="http://schemas.openxmlformats.org/drawingml/2006/wordprocessingDrawing" xmlns:w10="urn:schemas-microsoft-com:office:word" xmlns:w="http://schemas.openxmlformats.org/wordprocessingml/2006/main" xmlns:w14="http://schemas.microsoft.com/office/word/2010/wordml" xmlns:w15="http://schemas.microsoft.com/office/word/2012/wordml" xmlns:w16cid="http://schemas.microsoft.com/office/word/2016/wordml/cid" xmlns:w16se="http://schemas.microsoft.com/office/word/2015/wordml/symex" xmlns:wpg="http://schemas.microsoft.com/office/word/2010/wordprocessingGroup" xmlns:wpi="http://schemas.microsoft.com/office/word/2010/wordprocessingInk" xmlns:wne="http://schemas.microsoft.com/office/word/2006/wordml" xmlns:wps="http://schemas.microsoft.com/office/word/2010/wordprocessingShape" mc:Ignorable="w14 w15 w16se w16cid wp14">
+<w:hdr xmlns:wpc="http://schemas.microsoft.com/office/word/2010/wordprocessingCanvas" xmlns:mc="http://schemas.openxmlformats.org/markup-compatibility/2006" xmlns:o="urn:schemas-microsoft-com:office:office" xmlns:r="http://schemas.openxmlformats.org/officeDocument/2006/relationships" xmlns:m="http://schemas.openxmlformats.org/officeDocument/2006/math" xmlns:v="urn:schemas-microsoft-com:vml" xmlns:wp14="http://schemas.microsoft.com/office/word/2010/wordprocessingDrawing" xmlns:wp="http://schemas.openxmlformats.org/drawingml/2006/wordprocessingDrawing" xmlns:w10="urn:schemas-microsoft-com:office:word" xmlns:w="http://schemas.openxmlformats.org/wordprocessingml/2006/main" xmlns:w14="http://schemas.microsoft.com/office/word/2010/wordml" xmlns:w15="http://schemas.microsoft.com/office/word/2012/wordml" xmlns:wpg="http://schemas.microsoft.com/office/word/2010/wordprocessingGroup" xmlns:wpi="http://schemas.microsoft.com/office/word/2010/wordprocessingInk" xmlns:wne="http://schemas.microsoft.com/office/word/2006/wordml" xmlns:wps="http://schemas.microsoft.com/office/word/2010/wordprocessingShape" mc:Ignorable="w14 w15 wp14">
   <w:p>
     <w:pPr>
       <w:pStyle w:val="a8"/>
@@ -3411,7 +3425,7 @@
 </file>
 
 <file path=word/numbering.xml><?xml version="1.0" encoding="utf-8"?>
-<w:numbering xmlns:wpc="http://schemas.microsoft.com/office/word/2010/wordprocessingCanvas" xmlns:cx="http://schemas.microsoft.com/office/drawing/2014/chartex" xmlns:cx1="http://schemas.microsoft.com/office/drawing/2015/9/8/chartex" xmlns:cx2="http://schemas.microsoft.com/office/drawing/2015/10/21/chartex" xmlns:cx3="http://schemas.microsoft.com/office/drawing/2016/5/9/chartex" xmlns:cx4="http://schemas.microsoft.com/office/drawing/2016/5/10/chartex" xmlns:cx5="http://schemas.microsoft.com/office/drawing/2016/5/11/chartex" xmlns:cx6="http://schemas.microsoft.com/office/drawing/2016/5/12/chartex" xmlns:cx7="http://schemas.microsoft.com/office/drawing/2016/5/13/chartex" xmlns:cx8="http://schemas.microsoft.com/office/drawing/2016/5/14/chartex" xmlns:mc="http://schemas.openxmlformats.org/markup-compatibility/2006" xmlns:aink="http://schemas.microsoft.com/office/drawing/2016/ink" xmlns:am3d="http://schemas.microsoft.com/office/drawing/2017/model3d" xmlns:o="urn:schemas-microsoft-com:office:office" xmlns:r="http://schemas.openxmlformats.org/officeDocument/2006/relationships" xmlns:m="http://schemas.openxmlformats.org/officeDocument/2006/math" xmlns:v="urn:schemas-microsoft-com:vml" xmlns:wp14="http://schemas.microsoft.com/office/word/2010/wordprocessingDrawing" xmlns:wp="http://schemas.openxmlformats.org/drawingml/2006/wordprocessingDrawing" xmlns:w10="urn:schemas-microsoft-com:office:word" xmlns:w="http://schemas.openxmlformats.org/wordprocessingml/2006/main" xmlns:w14="http://schemas.microsoft.com/office/word/2010/wordml" xmlns:w15="http://schemas.microsoft.com/office/word/2012/wordml" xmlns:w16cid="http://schemas.microsoft.com/office/word/2016/wordml/cid" xmlns:w16se="http://schemas.microsoft.com/office/word/2015/wordml/symex" xmlns:wpg="http://schemas.microsoft.com/office/word/2010/wordprocessingGroup" xmlns:wpi="http://schemas.microsoft.com/office/word/2010/wordprocessingInk" xmlns:wne="http://schemas.microsoft.com/office/word/2006/wordml" xmlns:wps="http://schemas.microsoft.com/office/word/2010/wordprocessingShape" mc:Ignorable="w14 w15 w16se w16cid wp14">
+<w:numbering xmlns:wpc="http://schemas.microsoft.com/office/word/2010/wordprocessingCanvas" xmlns:mc="http://schemas.openxmlformats.org/markup-compatibility/2006" xmlns:o="urn:schemas-microsoft-com:office:office" xmlns:r="http://schemas.openxmlformats.org/officeDocument/2006/relationships" xmlns:m="http://schemas.openxmlformats.org/officeDocument/2006/math" xmlns:v="urn:schemas-microsoft-com:vml" xmlns:wp14="http://schemas.microsoft.com/office/word/2010/wordprocessingDrawing" xmlns:wp="http://schemas.openxmlformats.org/drawingml/2006/wordprocessingDrawing" xmlns:w10="urn:schemas-microsoft-com:office:word" xmlns:w="http://schemas.openxmlformats.org/wordprocessingml/2006/main" xmlns:w14="http://schemas.microsoft.com/office/word/2010/wordml" xmlns:w15="http://schemas.microsoft.com/office/word/2012/wordml" xmlns:wpg="http://schemas.microsoft.com/office/word/2010/wordprocessingGroup" xmlns:wpi="http://schemas.microsoft.com/office/word/2010/wordprocessingInk" xmlns:wne="http://schemas.microsoft.com/office/word/2006/wordml" xmlns:wps="http://schemas.microsoft.com/office/word/2010/wordprocessingShape" mc:Ignorable="w14 w15 wp14">
   <w:abstractNum w:abstractNumId="0" w15:restartNumberingAfterBreak="0">
     <w:nsid w:val="0C48579C"/>
     <w:multiLevelType w:val="hybridMultilevel"/>
@@ -3726,6 +3740,92 @@
     </w:lvl>
   </w:abstractNum>
   <w:abstractNum w:abstractNumId="3" w15:restartNumberingAfterBreak="0">
+    <w:nsid w:val="4DC07890"/>
+    <w:multiLevelType w:val="hybridMultilevel"/>
+    <w:tmpl w:val="FA705540"/>
+    <w:lvl w:ilvl="0" w:tplc="0419000F">
+      <w:start w:val="1"/>
+      <w:numFmt w:val="decimal"/>
+      <w:lvlText w:val="%1."/>
+      <w:lvlJc w:val="left"/>
+      <w:pPr>
+        <w:ind w:left="360" w:hanging="360"/>
+      </w:pPr>
+    </w:lvl>
+    <w:lvl w:ilvl="1" w:tplc="04190019" w:tentative="1">
+      <w:start w:val="1"/>
+      <w:numFmt w:val="lowerLetter"/>
+      <w:lvlText w:val="%2."/>
+      <w:lvlJc w:val="left"/>
+      <w:pPr>
+        <w:ind w:left="1080" w:hanging="360"/>
+      </w:pPr>
+    </w:lvl>
+    <w:lvl w:ilvl="2" w:tplc="0419001B" w:tentative="1">
+      <w:start w:val="1"/>
+      <w:numFmt w:val="lowerRoman"/>
+      <w:lvlText w:val="%3."/>
+      <w:lvlJc w:val="right"/>
+      <w:pPr>
+        <w:ind w:left="1800" w:hanging="180"/>
+      </w:pPr>
+    </w:lvl>
+    <w:lvl w:ilvl="3" w:tplc="0419000F" w:tentative="1">
+      <w:start w:val="1"/>
+      <w:numFmt w:val="decimal"/>
+      <w:lvlText w:val="%4."/>
+      <w:lvlJc w:val="left"/>
+      <w:pPr>
+        <w:ind w:left="2520" w:hanging="360"/>
+      </w:pPr>
+    </w:lvl>
+    <w:lvl w:ilvl="4" w:tplc="04190019" w:tentative="1">
+      <w:start w:val="1"/>
+      <w:numFmt w:val="lowerLetter"/>
+      <w:lvlText w:val="%5."/>
+      <w:lvlJc w:val="left"/>
+      <w:pPr>
+        <w:ind w:left="3240" w:hanging="360"/>
+      </w:pPr>
+    </w:lvl>
+    <w:lvl w:ilvl="5" w:tplc="0419001B" w:tentative="1">
+      <w:start w:val="1"/>
+      <w:numFmt w:val="lowerRoman"/>
+      <w:lvlText w:val="%6."/>
+      <w:lvlJc w:val="right"/>
+      <w:pPr>
+        <w:ind w:left="3960" w:hanging="180"/>
+      </w:pPr>
+    </w:lvl>
+    <w:lvl w:ilvl="6" w:tplc="0419000F" w:tentative="1">
+      <w:start w:val="1"/>
+      <w:numFmt w:val="decimal"/>
+      <w:lvlText w:val="%7."/>
+      <w:lvlJc w:val="left"/>
+      <w:pPr>
+        <w:ind w:left="4680" w:hanging="360"/>
+      </w:pPr>
+    </w:lvl>
+    <w:lvl w:ilvl="7" w:tplc="04190019" w:tentative="1">
+      <w:start w:val="1"/>
+      <w:numFmt w:val="lowerLetter"/>
+      <w:lvlText w:val="%8."/>
+      <w:lvlJc w:val="left"/>
+      <w:pPr>
+        <w:ind w:left="5400" w:hanging="360"/>
+      </w:pPr>
+    </w:lvl>
+    <w:lvl w:ilvl="8" w:tplc="0419001B" w:tentative="1">
+      <w:start w:val="1"/>
+      <w:numFmt w:val="lowerRoman"/>
+      <w:lvlText w:val="%9."/>
+      <w:lvlJc w:val="right"/>
+      <w:pPr>
+        <w:ind w:left="6120" w:hanging="180"/>
+      </w:pPr>
+    </w:lvl>
+  </w:abstractNum>
+  <w:abstractNum w:abstractNumId="4" w15:restartNumberingAfterBreak="0">
     <w:nsid w:val="63E468D9"/>
     <w:multiLevelType w:val="multilevel"/>
     <w:tmpl w:val="2B469F52"/>
@@ -3827,7 +3927,7 @@
     </w:lvl>
   </w:abstractNum>
   <w:num w:numId="1">
-    <w:abstractNumId w:val="3"/>
+    <w:abstractNumId w:val="4"/>
   </w:num>
   <w:num w:numId="2">
     <w:abstractNumId w:val="2"/>
@@ -3868,11 +3968,14 @@
       <w:startOverride w:val="1"/>
     </w:lvlOverride>
   </w:num>
+  <w:num w:numId="6">
+    <w:abstractNumId w:val="3"/>
+  </w:num>
 </w:numbering>
 </file>
 
 <file path=word/styles.xml><?xml version="1.0" encoding="utf-8"?>
-<w:styles xmlns:mc="http://schemas.openxmlformats.org/markup-compatibility/2006" xmlns:r="http://schemas.openxmlformats.org/officeDocument/2006/relationships" xmlns:w="http://schemas.openxmlformats.org/wordprocessingml/2006/main" xmlns:w14="http://schemas.microsoft.com/office/word/2010/wordml" xmlns:w15="http://schemas.microsoft.com/office/word/2012/wordml" xmlns:w16cid="http://schemas.microsoft.com/office/word/2016/wordml/cid" xmlns:w16se="http://schemas.microsoft.com/office/word/2015/wordml/symex" mc:Ignorable="w14 w15 w16se w16cid">
+<w:styles xmlns:mc="http://schemas.openxmlformats.org/markup-compatibility/2006" xmlns:r="http://schemas.openxmlformats.org/officeDocument/2006/relationships" xmlns:w="http://schemas.openxmlformats.org/wordprocessingml/2006/main" xmlns:w14="http://schemas.microsoft.com/office/word/2010/wordml" xmlns:w15="http://schemas.microsoft.com/office/word/2012/wordml" mc:Ignorable="w14 w15">
   <w:docDefaults>
     <w:rPrDefault>
       <w:rPr>
@@ -3884,7 +3987,7 @@
     </w:rPrDefault>
     <w:pPrDefault/>
   </w:docDefaults>
-  <w:latentStyles w:defLockedState="0" w:defUIPriority="99" w:defSemiHidden="0" w:defUnhideWhenUsed="0" w:defQFormat="0" w:count="376">
+  <w:latentStyles w:defLockedState="0" w:defUIPriority="99" w:defSemiHidden="0" w:defUnhideWhenUsed="0" w:defQFormat="0" w:count="371">
     <w:lsdException w:name="Normal" w:uiPriority="0" w:qFormat="1"/>
     <w:lsdException w:name="heading 1" w:uiPriority="0" w:qFormat="1"/>
     <w:lsdException w:name="heading 2" w:semiHidden="1" w:uiPriority="0" w:unhideWhenUsed="1" w:qFormat="1"/>
@@ -4256,11 +4359,6 @@
     <w:lsdException w:name="List Table 5 Dark Accent 6" w:uiPriority="50"/>
     <w:lsdException w:name="List Table 6 Colorful Accent 6" w:uiPriority="51"/>
     <w:lsdException w:name="List Table 7 Colorful Accent 6" w:uiPriority="52"/>
-    <w:lsdException w:name="Mention" w:semiHidden="1" w:unhideWhenUsed="1"/>
-    <w:lsdException w:name="Smart Hyperlink" w:semiHidden="1" w:unhideWhenUsed="1"/>
-    <w:lsdException w:name="Hashtag" w:semiHidden="1" w:unhideWhenUsed="1"/>
-    <w:lsdException w:name="Unresolved Mention" w:semiHidden="1" w:unhideWhenUsed="1"/>
-    <w:lsdException w:name="Smart Link" w:semiHidden="1" w:unhideWhenUsed="1"/>
   </w:latentStyles>
   <w:style w:type="paragraph" w:default="1" w:styleId="a">
     <w:name w:val="Normal"/>

</xml_diff>